<commit_message>
add translate, template directory
</commit_message>
<xml_diff>
--- a/template/openchainspec-1.1.translationtemplate.docx
+++ b/template/openchainspec-1.1.translationtemplate.docx
@@ -206,52 +206,22 @@
           <w:top w:val="single" w:sz="6" w:space="1" w:color="auto"/>
           <w:bottom w:val="single" w:sz="6" w:space="1" w:color="auto"/>
         </w:pBdr>
-        <w:jc w:val="left"/>
-        <w:rPr>
-          <w:color w:val="1F497D" w:themeColor="text2"/>
-          <w:sz w:val="28"/>
-          <w:szCs w:val="28"/>
-        </w:rPr>
-      </w:pPr>
-      <w:r>
-        <w:rPr>
-          <w:color w:val="1F497D" w:themeColor="text2"/>
-          <w:sz w:val="28"/>
-          <w:szCs w:val="28"/>
-        </w:rPr>
-        <w:t xml:space="preserve">This file </w:t>
-      </w:r>
-      <w:r>
-        <w:rPr>
-          <w:color w:val="1F497D" w:themeColor="text2"/>
-          <w:sz w:val="28"/>
-          <w:szCs w:val="28"/>
-        </w:rPr>
-        <w:t>serves as</w:t>
-      </w:r>
-      <w:r>
-        <w:rPr>
-          <w:color w:val="1F497D" w:themeColor="text2"/>
-          <w:sz w:val="28"/>
-          <w:szCs w:val="28"/>
-        </w:rPr>
-        <w:t xml:space="preserve"> a template to facilitate the translation of the OpenChain specification from English to other languages. The OpenChain project designates one official translation per language</w:t>
-      </w:r>
-      <w:r>
-        <w:rPr>
-          <w:color w:val="1F497D" w:themeColor="text2"/>
-          <w:sz w:val="28"/>
-          <w:szCs w:val="28"/>
-        </w:rPr>
-        <w:t xml:space="preserve"> lead by an approved maintainer</w:t>
-      </w:r>
-      <w:r>
-        <w:rPr>
-          <w:color w:val="1F497D" w:themeColor="text2"/>
-          <w:sz w:val="28"/>
-          <w:szCs w:val="28"/>
-        </w:rPr>
-        <w:t xml:space="preserve">. Only official translations are allowed to use the OpenChain logo and trademark as they appear in this template. For more details about the translation policy and process please visit: </w:t>
+        <w:jc w:val="center"/>
+        <w:rPr>
+          <w:i/>
+          <w:color w:val="C00000"/>
+          <w:sz w:val="24"/>
+          <w:szCs w:val="24"/>
+        </w:rPr>
+      </w:pPr>
+      <w:r>
+        <w:rPr>
+          <w:i/>
+          <w:color w:val="C00000"/>
+          <w:sz w:val="24"/>
+          <w:szCs w:val="24"/>
+        </w:rPr>
+        <w:t>[This paragraph should be removed from the translated version]</w:t>
       </w:r>
     </w:p>
     <w:p>
@@ -261,6 +231,29 @@
           <w:bottom w:val="single" w:sz="6" w:space="1" w:color="auto"/>
         </w:pBdr>
         <w:rPr>
+          <w:i/>
+          <w:color w:val="C00000"/>
+          <w:sz w:val="24"/>
+          <w:szCs w:val="24"/>
+        </w:rPr>
+      </w:pPr>
+      <w:r>
+        <w:rPr>
+          <w:i/>
+          <w:color w:val="C00000"/>
+          <w:sz w:val="24"/>
+          <w:szCs w:val="24"/>
+        </w:rPr>
+        <w:t xml:space="preserve">This file serves as a template to facilitate the translation of the OpenChain specification from English to other languages. The OpenChain project designates one official translation per language led by an approved maintainer. Only official translations are allowed to use the OpenChain logo and trademark as they appear in this template. For more details about the translation policy and process please visit: </w:t>
+      </w:r>
+    </w:p>
+    <w:p>
+      <w:pPr>
+        <w:pBdr>
+          <w:top w:val="single" w:sz="6" w:space="1" w:color="auto"/>
+          <w:bottom w:val="single" w:sz="6" w:space="1" w:color="auto"/>
+        </w:pBdr>
+        <w:rPr>
           <w:b/>
           <w:color w:val="1F497D" w:themeColor="text2"/>
           <w:sz w:val="28"/>
@@ -269,22 +262,28 @@
       </w:pPr>
       <w:r>
         <w:rPr>
+          <w:i/>
+          <w:color w:val="C00000"/>
+          <w:sz w:val="24"/>
+          <w:szCs w:val="24"/>
+        </w:rPr>
+        <w:tab/>
+        <w:t>https://wiki.linuxfoundation.org/openchain/spec-translations</w:t>
+      </w:r>
+    </w:p>
+    <w:p>
+      <w:pPr>
+        <w:pBdr>
+          <w:top w:val="single" w:sz="6" w:space="1" w:color="auto"/>
+          <w:bottom w:val="single" w:sz="6" w:space="1" w:color="auto"/>
+        </w:pBdr>
+        <w:rPr>
+          <w:rFonts w:ascii="Candara" w:hAnsi="Candara"/>
+          <w:b/>
           <w:color w:val="1F497D" w:themeColor="text2"/>
-          <w:sz w:val="28"/>
-          <w:szCs w:val="28"/>
-        </w:rPr>
-        <w:tab/>
-      </w:r>
-      <w:hyperlink r:id="rId9" w:history="1">
-        <w:r>
-          <w:rPr>
-            <w:rStyle w:val="Hyperlink"/>
-            <w:sz w:val="28"/>
-            <w:szCs w:val="28"/>
-          </w:rPr>
-          <w:t>https://wiki.linuxfoundation.org/openchain/spec-translations</w:t>
-        </w:r>
-      </w:hyperlink>
+          <w:sz w:val="32"/>
+        </w:rPr>
+      </w:pPr>
     </w:p>
     <w:p>
       <w:pPr>
@@ -550,8 +549,6 @@
           <w:sz w:val="36"/>
         </w:rPr>
       </w:pPr>
-      <w:bookmarkStart w:id="0" w:name="_GoBack"/>
-      <w:bookmarkEnd w:id="0"/>
       <w:r>
         <w:rPr>
           <w:b/>
@@ -599,7 +596,7 @@
           <w:r>
             <w:fldChar w:fldCharType="separate"/>
           </w:r>
-          <w:hyperlink w:anchor="_Toc488098825" w:history="1">
+          <w:hyperlink w:anchor="_Toc489436941" w:history="1">
             <w:r>
               <w:rPr>
                 <w:rStyle w:val="Hyperlink"/>
@@ -642,7 +639,7 @@
                 <w:noProof/>
                 <w:webHidden/>
               </w:rPr>
-              <w:instrText xml:space="preserve"> PAGEREF _Toc488098825 \h </w:instrText>
+              <w:instrText xml:space="preserve"> PAGEREF _Toc489436941 \h </w:instrText>
             </w:r>
             <w:r>
               <w:rPr>
@@ -683,7 +680,7 @@
               <w:sz w:val="22"/>
             </w:rPr>
           </w:pPr>
-          <w:hyperlink w:anchor="_Toc488098826" w:history="1">
+          <w:hyperlink w:anchor="_Toc489436942" w:history="1">
             <w:r>
               <w:rPr>
                 <w:rStyle w:val="Hyperlink"/>
@@ -726,7 +723,7 @@
                 <w:noProof/>
                 <w:webHidden/>
               </w:rPr>
-              <w:instrText xml:space="preserve"> PAGEREF _Toc488098826 \h </w:instrText>
+              <w:instrText xml:space="preserve"> PAGEREF _Toc489436942 \h </w:instrText>
             </w:r>
             <w:r>
               <w:rPr>
@@ -767,7 +764,7 @@
               <w:sz w:val="22"/>
             </w:rPr>
           </w:pPr>
-          <w:hyperlink w:anchor="_Toc488098827" w:history="1">
+          <w:hyperlink w:anchor="_Toc489436943" w:history="1">
             <w:r>
               <w:rPr>
                 <w:rStyle w:val="Hyperlink"/>
@@ -810,7 +807,7 @@
                 <w:noProof/>
                 <w:webHidden/>
               </w:rPr>
-              <w:instrText xml:space="preserve"> PAGEREF _Toc488098827 \h </w:instrText>
+              <w:instrText xml:space="preserve"> PAGEREF _Toc489436943 \h </w:instrText>
             </w:r>
             <w:r>
               <w:rPr>
@@ -852,7 +849,7 @@
               <w:noProof/>
             </w:rPr>
           </w:pPr>
-          <w:hyperlink w:anchor="_Toc488098828" w:history="1">
+          <w:hyperlink w:anchor="_Toc489436944" w:history="1">
             <w:r>
               <w:rPr>
                 <w:rStyle w:val="Hyperlink"/>
@@ -879,7 +876,7 @@
                 <w:noProof/>
                 <w:webHidden/>
               </w:rPr>
-              <w:instrText xml:space="preserve"> PAGEREF _Toc488098828 \h </w:instrText>
+              <w:instrText xml:space="preserve"> PAGEREF _Toc489436944 \h </w:instrText>
             </w:r>
             <w:r>
               <w:rPr>
@@ -921,7 +918,7 @@
               <w:noProof/>
             </w:rPr>
           </w:pPr>
-          <w:hyperlink w:anchor="_Toc488098829" w:history="1">
+          <w:hyperlink w:anchor="_Toc489436945" w:history="1">
             <w:r>
               <w:rPr>
                 <w:rStyle w:val="Hyperlink"/>
@@ -948,7 +945,7 @@
                 <w:noProof/>
                 <w:webHidden/>
               </w:rPr>
-              <w:instrText xml:space="preserve"> PAGEREF _Toc488098829 \h </w:instrText>
+              <w:instrText xml:space="preserve"> PAGEREF _Toc489436945 \h </w:instrText>
             </w:r>
             <w:r>
               <w:rPr>
@@ -990,7 +987,7 @@
               <w:noProof/>
             </w:rPr>
           </w:pPr>
-          <w:hyperlink w:anchor="_Toc488098830" w:history="1">
+          <w:hyperlink w:anchor="_Toc489436946" w:history="1">
             <w:r>
               <w:rPr>
                 <w:rStyle w:val="Hyperlink"/>
@@ -1017,7 +1014,7 @@
                 <w:noProof/>
                 <w:webHidden/>
               </w:rPr>
-              <w:instrText xml:space="preserve"> PAGEREF _Toc488098830 \h </w:instrText>
+              <w:instrText xml:space="preserve"> PAGEREF _Toc489436946 \h </w:instrText>
             </w:r>
             <w:r>
               <w:rPr>
@@ -1059,7 +1056,7 @@
               <w:noProof/>
             </w:rPr>
           </w:pPr>
-          <w:hyperlink w:anchor="_Toc488098831" w:history="1">
+          <w:hyperlink w:anchor="_Toc489436947" w:history="1">
             <w:r>
               <w:rPr>
                 <w:rStyle w:val="Hyperlink"/>
@@ -1086,7 +1083,7 @@
                 <w:noProof/>
                 <w:webHidden/>
               </w:rPr>
-              <w:instrText xml:space="preserve"> PAGEREF _Toc488098831 \h </w:instrText>
+              <w:instrText xml:space="preserve"> PAGEREF _Toc489436947 \h </w:instrText>
             </w:r>
             <w:r>
               <w:rPr>
@@ -1128,7 +1125,7 @@
               <w:noProof/>
             </w:rPr>
           </w:pPr>
-          <w:hyperlink w:anchor="_Toc488098832" w:history="1">
+          <w:hyperlink w:anchor="_Toc489436948" w:history="1">
             <w:r>
               <w:rPr>
                 <w:rStyle w:val="Hyperlink"/>
@@ -1155,7 +1152,7 @@
                 <w:noProof/>
                 <w:webHidden/>
               </w:rPr>
-              <w:instrText xml:space="preserve"> PAGEREF _Toc488098832 \h </w:instrText>
+              <w:instrText xml:space="preserve"> PAGEREF _Toc489436948 \h </w:instrText>
             </w:r>
             <w:r>
               <w:rPr>
@@ -1197,7 +1194,7 @@
               <w:noProof/>
             </w:rPr>
           </w:pPr>
-          <w:hyperlink w:anchor="_Toc488098833" w:history="1">
+          <w:hyperlink w:anchor="_Toc489436949" w:history="1">
             <w:r>
               <w:rPr>
                 <w:rStyle w:val="Hyperlink"/>
@@ -1224,7 +1221,7 @@
                 <w:noProof/>
                 <w:webHidden/>
               </w:rPr>
-              <w:instrText xml:space="preserve"> PAGEREF _Toc488098833 \h </w:instrText>
+              <w:instrText xml:space="preserve"> PAGEREF _Toc489436949 \h </w:instrText>
             </w:r>
             <w:r>
               <w:rPr>
@@ -1265,7 +1262,7 @@
               <w:sz w:val="22"/>
             </w:rPr>
           </w:pPr>
-          <w:hyperlink w:anchor="_Toc488098834" w:history="1">
+          <w:hyperlink w:anchor="_Toc489436950" w:history="1">
             <w:r>
               <w:rPr>
                 <w:rStyle w:val="Hyperlink"/>
@@ -1292,7 +1289,7 @@
                 <w:noProof/>
                 <w:webHidden/>
               </w:rPr>
-              <w:instrText xml:space="preserve"> PAGEREF _Toc488098834 \h </w:instrText>
+              <w:instrText xml:space="preserve"> PAGEREF _Toc489436950 \h </w:instrText>
             </w:r>
             <w:r>
               <w:rPr>
@@ -1347,18 +1344,108 @@
     <w:p/>
     <w:p/>
     <w:p/>
+    <w:p>
+      <w:pPr>
+        <w:rPr>
+          <w:rFonts w:cs="Arial"/>
+          <w:color w:val="333333"/>
+          <w:shd w:val="clear" w:color="auto" w:fill="FFFFFF"/>
+        </w:rPr>
+      </w:pPr>
+    </w:p>
+    <w:p>
+      <w:pPr>
+        <w:rPr>
+          <w:rFonts w:cs="Arial"/>
+          <w:color w:val="333333"/>
+          <w:shd w:val="clear" w:color="auto" w:fill="FFFFFF"/>
+        </w:rPr>
+      </w:pPr>
+      <w:r>
+        <w:rPr>
+          <w:rFonts w:cs="Arial"/>
+          <w:color w:val="333333"/>
+          <w:shd w:val="clear" w:color="auto" w:fill="FFFFFF"/>
+        </w:rPr>
+        <w:t>This is an official translation from the OpenChain Project. It has been translated from the original English text. In the event there is confusion between this translation and the English version, The English text shall take precedence.</w:t>
+      </w:r>
+    </w:p>
+    <w:p>
+      <w:pPr>
+        <w:rPr>
+          <w:rFonts w:cs="Arial"/>
+          <w:color w:val="333333"/>
+          <w:shd w:val="clear" w:color="auto" w:fill="FFFFFF"/>
+        </w:rPr>
+      </w:pPr>
+    </w:p>
+    <w:p>
+      <w:pPr>
+        <w:rPr>
+          <w:rFonts w:cs="Arial"/>
+          <w:color w:val="333333"/>
+          <w:shd w:val="clear" w:color="auto" w:fill="FFFFFF"/>
+        </w:rPr>
+      </w:pPr>
+      <w:r>
+        <w:rPr>
+          <w:rFonts w:cs="Arial"/>
+          <w:color w:val="C00000"/>
+          <w:shd w:val="clear" w:color="auto" w:fill="FFFFFF"/>
+        </w:rPr>
+        <w:t>[</w:t>
+      </w:r>
+      <w:r>
+        <w:rPr>
+          <w:rFonts w:cs="Arial"/>
+          <w:i/>
+          <w:color w:val="C00000"/>
+          <w:shd w:val="clear" w:color="auto" w:fill="FFFFFF"/>
+        </w:rPr>
+        <w:t>Translation of the above English text goes here</w:t>
+      </w:r>
+      <w:r>
+        <w:rPr>
+          <w:rFonts w:cs="Arial"/>
+          <w:color w:val="C00000"/>
+          <w:shd w:val="clear" w:color="auto" w:fill="FFFFFF"/>
+        </w:rPr>
+        <w:t>]</w:t>
+      </w:r>
+      <w:r>
+        <w:rPr>
+          <w:rFonts w:cs="Arial"/>
+          <w:color w:val="333333"/>
+          <w:shd w:val="clear" w:color="auto" w:fill="FFFFFF"/>
+        </w:rPr>
+        <w:t xml:space="preserve"> </w:t>
+      </w:r>
+    </w:p>
+    <w:p>
+      <w:pPr>
+        <w:rPr>
+          <w:rFonts w:cs="Arial"/>
+          <w:color w:val="333333"/>
+          <w:shd w:val="clear" w:color="auto" w:fill="FFFFFF"/>
+        </w:rPr>
+      </w:pPr>
+    </w:p>
+    <w:p>
+      <w:pPr>
+        <w:rPr>
+          <w:rFonts w:cs="Arial"/>
+          <w:color w:val="333333"/>
+          <w:shd w:val="clear" w:color="auto" w:fill="FFFFFF"/>
+        </w:rPr>
+      </w:pPr>
+    </w:p>
     <w:p/>
     <w:p/>
     <w:p/>
-    <w:p/>
-    <w:p/>
-    <w:p/>
-    <w:p/>
-    <w:p/>
-    <w:p/>
-    <w:p/>
-    <w:p/>
-    <w:p/>
+    <w:p>
+      <w:bookmarkStart w:id="0" w:name="_GoBack"/>
+      <w:bookmarkEnd w:id="0"/>
+    </w:p>
     <w:p>
       <w:r>
         <w:t>Copyright © 2016-2017 Linux Foundation. This document is licensed under the Creative Commons Attribution 4.0 International (CC-BY 4.0) license.</w:t>
@@ -1366,7 +1453,7 @@
       <w:r>
         <w:t xml:space="preserve"> A copy of the license can be found at </w:t>
       </w:r>
-      <w:hyperlink r:id="rId10" w:history="1">
+      <w:hyperlink r:id="rId9" w:history="1">
         <w:r>
           <w:rPr>
             <w:rStyle w:val="Hyperlink"/>
@@ -1391,7 +1478,7 @@
         <w:spacing w:before="60"/>
       </w:pPr>
       <w:bookmarkStart w:id="1" w:name="_Toc457078795"/>
-      <w:bookmarkStart w:id="2" w:name="_Toc488098825"/>
+      <w:bookmarkStart w:id="2" w:name="_Toc489436941"/>
       <w:r>
         <w:lastRenderedPageBreak/>
         <w:t>Introduction</w:t>
@@ -1589,7 +1676,7 @@
         </w:numPr>
         <w:spacing w:before="60"/>
       </w:pPr>
-      <w:bookmarkStart w:id="4" w:name="_Toc488098826"/>
+      <w:bookmarkStart w:id="4" w:name="_Toc489436942"/>
       <w:r>
         <w:lastRenderedPageBreak/>
         <w:t>Definitions</w:t>
@@ -1895,7 +1982,7 @@
         </w:numPr>
       </w:pPr>
       <w:bookmarkStart w:id="5" w:name="_Toc457078797"/>
-      <w:bookmarkStart w:id="6" w:name="_Toc488098827"/>
+      <w:bookmarkStart w:id="6" w:name="_Toc489436943"/>
       <w:r>
         <w:lastRenderedPageBreak/>
         <w:t>Requirements</w:t>
@@ -1912,7 +1999,7 @@
         </w:rPr>
       </w:pPr>
       <w:bookmarkStart w:id="7" w:name="_Toc457078798"/>
-      <w:bookmarkStart w:id="8" w:name="_Toc488098828"/>
+      <w:bookmarkStart w:id="8" w:name="_Toc489436944"/>
       <w:r>
         <w:rPr>
           <w:sz w:val="24"/>
@@ -2322,21 +2409,7 @@
         <w:rPr>
           <w:b/>
         </w:rPr>
-        <w:t xml:space="preserve"> of permissive and </w:t>
-      </w:r>
-      <w:proofErr w:type="spellStart"/>
-      <w:r>
-        <w:rPr>
-          <w:b/>
-        </w:rPr>
-        <w:t>copyleft</w:t>
-      </w:r>
-      <w:proofErr w:type="spellEnd"/>
-      <w:r>
-        <w:rPr>
-          <w:b/>
-        </w:rPr>
-        <w:t xml:space="preserve"> licenses)</w:t>
+        <w:t xml:space="preserve"> of permissive and copyleft licenses)</w:t>
       </w:r>
       <w:r>
         <w:rPr>
@@ -2794,7 +2867,7 @@
         <w:pStyle w:val="Heading2"/>
       </w:pPr>
       <w:bookmarkStart w:id="9" w:name="_Toc457078799"/>
-      <w:bookmarkStart w:id="10" w:name="_Toc488098829"/>
+      <w:bookmarkStart w:id="10" w:name="_Toc489436945"/>
       <w:r>
         <w:lastRenderedPageBreak/>
         <w:t>G2: Assign Responsibility for Achieving C</w:t>
@@ -3690,7 +3763,7 @@
         <w:pStyle w:val="Heading2"/>
       </w:pPr>
       <w:bookmarkStart w:id="11" w:name="_Toc457078800"/>
-      <w:bookmarkStart w:id="12" w:name="_Toc488098830"/>
+      <w:bookmarkStart w:id="12" w:name="_Toc489436946"/>
       <w:r>
         <w:lastRenderedPageBreak/>
         <w:t>G3: Review and Approve FOSS C</w:t>
@@ -4039,21 +4112,7 @@
         <w:rPr>
           <w:b/>
         </w:rPr>
-        <w:t xml:space="preserve">integrated with other FOSS such that it may trigger </w:t>
-      </w:r>
-      <w:proofErr w:type="spellStart"/>
-      <w:r>
-        <w:rPr>
-          <w:b/>
-        </w:rPr>
-        <w:t>copyleft</w:t>
-      </w:r>
-      <w:proofErr w:type="spellEnd"/>
-      <w:r>
-        <w:rPr>
-          <w:b/>
-        </w:rPr>
-        <w:t xml:space="preserve"> obligations</w:t>
+        <w:t>integrated with other FOSS such that it may trigger copyleft obligations</w:t>
       </w:r>
       <w:r>
         <w:rPr>
@@ -4374,7 +4433,7 @@
         <w:spacing w:before="60"/>
       </w:pPr>
       <w:bookmarkStart w:id="13" w:name="_Toc457078801"/>
-      <w:bookmarkStart w:id="14" w:name="_Toc488098831"/>
+      <w:bookmarkStart w:id="14" w:name="_Toc489436947"/>
       <w:r>
         <w:lastRenderedPageBreak/>
         <w:t>G4: Deliver FOSS Content Documentation and A</w:t>
@@ -4605,7 +4664,7 @@
         <w:spacing w:before="60"/>
       </w:pPr>
       <w:bookmarkStart w:id="15" w:name="_Toc457078802"/>
-      <w:bookmarkStart w:id="16" w:name="_Toc488098832"/>
+      <w:bookmarkStart w:id="16" w:name="_Toc489436948"/>
       <w:r>
         <w:lastRenderedPageBreak/>
         <w:t>G5: Understand FOSS Community Engagement</w:t>
@@ -5064,7 +5123,7 @@
         <w:spacing w:before="60"/>
       </w:pPr>
       <w:bookmarkStart w:id="17" w:name="_Toc457078803"/>
-      <w:bookmarkStart w:id="18" w:name="_Toc488098833"/>
+      <w:bookmarkStart w:id="18" w:name="_Toc489436949"/>
       <w:r>
         <w:lastRenderedPageBreak/>
         <w:t xml:space="preserve">G6: Certify </w:t>
@@ -5599,7 +5658,7 @@
         <w:pStyle w:val="Heading1"/>
         <w:spacing w:before="60"/>
       </w:pPr>
-      <w:bookmarkStart w:id="19" w:name="_Toc488098834"/>
+      <w:bookmarkStart w:id="19" w:name="_Toc489436950"/>
       <w:r>
         <w:lastRenderedPageBreak/>
         <w:t>Appendix I: Language Translations</w:t>
@@ -5666,7 +5725,7 @@
         </w:rPr>
         <w:t xml:space="preserve">translations can be found on the OpenChain project </w:t>
       </w:r>
-      <w:hyperlink r:id="rId11" w:history="1">
+      <w:hyperlink r:id="rId10" w:history="1">
         <w:r>
           <w:rPr>
             <w:rStyle w:val="Hyperlink"/>
@@ -5693,9 +5752,9 @@
       </w:r>
     </w:p>
     <w:sectPr>
-      <w:headerReference w:type="default" r:id="rId12"/>
-      <w:footerReference w:type="default" r:id="rId13"/>
-      <w:headerReference w:type="first" r:id="rId14"/>
+      <w:headerReference w:type="default" r:id="rId11"/>
+      <w:footerReference w:type="default" r:id="rId12"/>
+      <w:headerReference w:type="first" r:id="rId13"/>
       <w:pgSz w:w="12240" w:h="15840" w:code="1"/>
       <w:pgMar w:top="1440" w:right="1440" w:bottom="1440" w:left="1440" w:header="720" w:footer="720" w:gutter="0"/>
       <w:cols w:space="720"/>
@@ -10064,7 +10123,7 @@
 </file>
 
 <file path=customXml/itemProps1.xml><?xml version="1.0" encoding="utf-8"?>
-<ds:datastoreItem xmlns:ds="http://schemas.openxmlformats.org/officeDocument/2006/customXml" ds:itemID="{7B573569-A320-471A-AB8C-38CA4F5EF92E}">
+<ds:datastoreItem xmlns:ds="http://schemas.openxmlformats.org/officeDocument/2006/customXml" ds:itemID="{E951AB1A-7CFD-47ED-958B-62B188E1AE6E}">
   <ds:schemaRefs>
     <ds:schemaRef ds:uri="http://schemas.openxmlformats.org/officeDocument/2006/bibliography"/>
   </ds:schemaRefs>

</xml_diff>